<commit_message>
feat: udpate the cv and work history
</commit_message>
<xml_diff>
--- a/cv/shaker-hamdi-senior-frontend-developer.docx
+++ b/cv/shaker-hamdi-senior-frontend-developer.docx
@@ -1152,7 +1152,7 @@
                 <w:szCs w:val="24"/>
                 <w:rtl w:val="0"/>
               </w:rPr>
-              <w:t xml:space="preserve">Gulp</w:t>
+              <w:t xml:space="preserve">Go (Golang) - Beginner</w:t>
             </w:r>
           </w:p>
           <w:p>
@@ -1838,7 +1838,71 @@
           <w:szCs w:val="24"/>
           <w:rtl w:val="0"/>
         </w:rPr>
-        <w:t xml:space="preserve">Senior Front-End Engineer (23/05/2022 - Present)</w:t>
+        <w:t xml:space="preserve">Senior Front-End Engineer (23/05/2022 - 30/06/2023)</w:t>
+      </w:r>
+    </w:p>
+    <w:p>
+      <w:pPr>
+        <w:spacing w:line="360" w:lineRule="auto"/>
+        <w:rPr>
+          <w:rFonts w:ascii="Arvo" w:cs="Arvo" w:eastAsia="Arvo" w:hAnsi="Arvo"/>
+          <w:color w:val="646a82"/>
+          <w:sz w:val="24"/>
+          <w:szCs w:val="24"/>
+        </w:rPr>
+      </w:pPr>
+      <w:r>
+        <w:rPr>
+          <w:rtl w:val="0"/>
+        </w:rPr>
+      </w:r>
+    </w:p>
+    <w:p>
+      <w:pPr>
+        <w:spacing w:line="360" w:lineRule="auto"/>
+        <w:rPr>
+          <w:rFonts w:ascii="Arvo" w:cs="Arvo" w:eastAsia="Arvo" w:hAnsi="Arvo"/>
+          <w:color w:val="646a82"/>
+          <w:sz w:val="24"/>
+          <w:szCs w:val="24"/>
+        </w:rPr>
+      </w:pPr>
+      <w:r>
+        <w:rPr>
+          <w:rFonts w:ascii="Arvo" w:cs="Arvo" w:eastAsia="Arvo" w:hAnsi="Arvo"/>
+          <w:b w:val="1"/>
+          <w:color w:val="646a82"/>
+          <w:sz w:val="24"/>
+          <w:szCs w:val="24"/>
+          <w:rtl w:val="0"/>
+        </w:rPr>
+        <w:t xml:space="preserve">Emircom (Multi-National company):</w:t>
+      </w:r>
+      <w:r>
+        <w:rPr>
+          <w:rtl w:val="0"/>
+        </w:rPr>
+      </w:r>
+    </w:p>
+    <w:p>
+      <w:pPr>
+        <w:spacing w:line="360" w:lineRule="auto"/>
+        <w:rPr>
+          <w:rFonts w:ascii="Arvo" w:cs="Arvo" w:eastAsia="Arvo" w:hAnsi="Arvo"/>
+          <w:color w:val="646a82"/>
+          <w:sz w:val="24"/>
+          <w:szCs w:val="24"/>
+        </w:rPr>
+      </w:pPr>
+      <w:r>
+        <w:rPr>
+          <w:rFonts w:ascii="Arvo" w:cs="Arvo" w:eastAsia="Arvo" w:hAnsi="Arvo"/>
+          <w:color w:val="646a82"/>
+          <w:sz w:val="24"/>
+          <w:szCs w:val="24"/>
+          <w:rtl w:val="0"/>
+        </w:rPr>
+        <w:t xml:space="preserve">Front-End Lead Engineer (01/07/2023 - Present)</w:t>
       </w:r>
     </w:p>
     <w:p>

</xml_diff>